<commit_message>
Sunny's stack + adils stuff
</commit_message>
<xml_diff>
--- a/WSG2014_01_Pairs/sunny/PseudoCode.docx
+++ b/WSG2014_01_Pairs/sunny/PseudoCode.docx
@@ -297,14 +297,7 @@
           <w:rFonts w:ascii="Arial" w:hAnsi="Arial"/>
           <w:sz w:val="20"/>
         </w:rPr>
-        <w:t>Display Names</w:t>
-      </w:r>
-      <w:r>
-        <w:rPr>
-          <w:rFonts w:ascii="Arial" w:hAnsi="Arial"/>
-          <w:sz w:val="20"/>
-        </w:rPr>
-        <w:t xml:space="preserve"> of people in names.txt</w:t>
+        <w:t>Display Names of people in names.txt</w:t>
       </w:r>
     </w:p>
     <w:p>
@@ -864,14 +857,7 @@
           <w:rFonts w:ascii="Arial" w:hAnsi="Arial"/>
           <w:sz w:val="20"/>
         </w:rPr>
-        <w:t>If (</w:t>
-      </w:r>
-      <w:r>
-        <w:rPr>
-          <w:rFonts w:ascii="Arial" w:hAnsi="Arial"/>
-          <w:sz w:val="20"/>
-        </w:rPr>
-        <w:t>$</w:t>
+        <w:t>If ($</w:t>
       </w:r>
       <w:proofErr w:type="spellStart"/>
       <w:r>
@@ -1150,7 +1136,16 @@
           <w:rFonts w:ascii="Arial" w:hAnsi="Arial"/>
           <w:sz w:val="20"/>
         </w:rPr>
-        <w:t>, which will contain all combinations which cannot be part of a pair.</w:t>
+        <w:t xml:space="preserve">, which will contain all combinations which cannot be part of a </w:t>
+      </w:r>
+      <w:bookmarkStart w:id="0" w:name="_GoBack"/>
+      <w:bookmarkEnd w:id="0"/>
+      <w:r>
+        <w:rPr>
+          <w:rFonts w:ascii="Arial" w:hAnsi="Arial"/>
+          <w:sz w:val="20"/>
+        </w:rPr>
+        <w:t>pair.</w:t>
       </w:r>
     </w:p>
     <w:p>
@@ -1206,14 +1201,7 @@
           <w:rFonts w:ascii="Arial" w:hAnsi="Arial"/>
           <w:sz w:val="20"/>
         </w:rPr>
-        <w:t xml:space="preserve">Create all pairs for </w:t>
-      </w:r>
-      <w:r>
-        <w:rPr>
-          <w:rFonts w:ascii="Arial" w:hAnsi="Arial"/>
-          <w:sz w:val="20"/>
-        </w:rPr>
-        <w:t xml:space="preserve">primary – A,A, A-B, A-D, B-A, </w:t>
+        <w:t xml:space="preserve">Create all pairs for primary – A,A, A-B, A-D, B-A, </w:t>
       </w:r>
     </w:p>
     <w:p>
@@ -1364,16 +1352,7 @@
           <w:rFonts w:ascii="Arial" w:hAnsi="Arial"/>
           <w:sz w:val="20"/>
         </w:rPr>
-        <w:t xml:space="preserve"> has to be Pre-Pended with </w:t>
-      </w:r>
-      <w:bookmarkStart w:id="0" w:name="_GoBack"/>
-      <w:bookmarkEnd w:id="0"/>
-      <w:r>
-        <w:rPr>
-          <w:rFonts w:ascii="Arial" w:hAnsi="Arial"/>
-          <w:sz w:val="20"/>
-        </w:rPr>
-        <w:t>COUNT). First one starts with 1.</w:t>
+        <w:t xml:space="preserve"> has to be Pre-Pended with COUNT). First one starts with 1.</w:t>
       </w:r>
     </w:p>
     <w:p>
@@ -1388,6 +1367,130 @@
           <w:sz w:val="20"/>
         </w:rPr>
       </w:pPr>
+      <w:r>
+        <w:rPr>
+          <w:rFonts w:ascii="Arial" w:hAnsi="Arial"/>
+          <w:sz w:val="20"/>
+        </w:rPr>
+        <w:t xml:space="preserve">Add it to </w:t>
+      </w:r>
+      <w:proofErr w:type="spellStart"/>
+      <w:r>
+        <w:rPr>
+          <w:rFonts w:ascii="Arial" w:hAnsi="Arial"/>
+          <w:sz w:val="20"/>
+        </w:rPr>
+        <w:t>ignoreList</w:t>
+      </w:r>
+      <w:proofErr w:type="spellEnd"/>
+    </w:p>
+    <w:p>
+      <w:pPr>
+        <w:pStyle w:val="ListParagraph"/>
+        <w:numPr>
+          <w:ilvl w:val="2"/>
+          <w:numId w:val="2"/>
+        </w:numPr>
+        <w:rPr>
+          <w:rFonts w:ascii="Arial" w:hAnsi="Arial"/>
+          <w:sz w:val="20"/>
+        </w:rPr>
+      </w:pPr>
+      <w:r>
+        <w:rPr>
+          <w:rFonts w:ascii="Arial" w:hAnsi="Arial"/>
+          <w:sz w:val="20"/>
+        </w:rPr>
+        <w:t xml:space="preserve">Create </w:t>
+      </w:r>
+      <w:proofErr w:type="gramStart"/>
+      <w:r>
+        <w:rPr>
+          <w:rFonts w:ascii="Arial" w:hAnsi="Arial"/>
+          <w:sz w:val="20"/>
+        </w:rPr>
+        <w:t>a</w:t>
+      </w:r>
+      <w:proofErr w:type="gramEnd"/>
+      <w:r>
+        <w:rPr>
+          <w:rFonts w:ascii="Arial" w:hAnsi="Arial"/>
+          <w:sz w:val="20"/>
+        </w:rPr>
+        <w:t xml:space="preserve"> </w:t>
+      </w:r>
+      <w:proofErr w:type="spellStart"/>
+      <w:r>
+        <w:rPr>
+          <w:rFonts w:ascii="Arial" w:hAnsi="Arial"/>
+          <w:sz w:val="20"/>
+        </w:rPr>
+        <w:t>MxM</w:t>
+      </w:r>
+      <w:proofErr w:type="spellEnd"/>
+      <w:r>
+        <w:rPr>
+          <w:rFonts w:ascii="Arial" w:hAnsi="Arial"/>
+          <w:sz w:val="20"/>
+        </w:rPr>
+        <w:t xml:space="preserve"> matrix of Names.</w:t>
+      </w:r>
+    </w:p>
+    <w:p>
+      <w:pPr>
+        <w:pStyle w:val="ListParagraph"/>
+        <w:numPr>
+          <w:ilvl w:val="2"/>
+          <w:numId w:val="2"/>
+        </w:numPr>
+        <w:rPr>
+          <w:rFonts w:ascii="Arial" w:hAnsi="Arial"/>
+          <w:sz w:val="20"/>
+        </w:rPr>
+      </w:pPr>
+      <w:r>
+        <w:rPr>
+          <w:rFonts w:ascii="Arial" w:hAnsi="Arial"/>
+          <w:sz w:val="20"/>
+        </w:rPr>
+        <w:t xml:space="preserve">Remove elements in </w:t>
+      </w:r>
+      <w:proofErr w:type="spellStart"/>
+      <w:r>
+        <w:rPr>
+          <w:rFonts w:ascii="Arial" w:hAnsi="Arial"/>
+          <w:sz w:val="20"/>
+        </w:rPr>
+        <w:t>IgnoreList</w:t>
+      </w:r>
+      <w:proofErr w:type="spellEnd"/>
+      <w:r>
+        <w:rPr>
+          <w:rFonts w:ascii="Arial" w:hAnsi="Arial"/>
+          <w:sz w:val="20"/>
+        </w:rPr>
+        <w:t xml:space="preserve"> from the Names Matrix (Set it to ZERO)</w:t>
+      </w:r>
+    </w:p>
+    <w:p>
+      <w:pPr>
+        <w:pStyle w:val="ListParagraph"/>
+        <w:numPr>
+          <w:ilvl w:val="2"/>
+          <w:numId w:val="2"/>
+        </w:numPr>
+        <w:rPr>
+          <w:rFonts w:ascii="Arial" w:hAnsi="Arial"/>
+          <w:sz w:val="20"/>
+        </w:rPr>
+      </w:pPr>
+      <w:r>
+        <w:rPr>
+          <w:rFonts w:ascii="Arial" w:hAnsi="Arial"/>
+          <w:sz w:val="20"/>
+        </w:rPr>
+        <w:t>Enumerate Matrix</w:t>
+      </w:r>
     </w:p>
     <w:p>
       <w:pPr>

</xml_diff>